<commit_message>
Fix ios by adding on click
</commit_message>
<xml_diff>
--- a/magic_window/c394e83b-6a43-4480-b586-19c4e1a87927/card_inside.docx
+++ b/magic_window/c394e83b-6a43-4480-b586-19c4e1a87927/card_inside.docx
@@ -24,8 +24,12 @@
         <w:tblW w:w="15025" w:type="dxa"/>
         <w:tblInd w:w="846" w:type="dxa"/>
         <w:tblBorders>
-          <w:insideH w:val="single" w:sz="6" w:space="0" w:color="auto"/>
-          <w:insideV w:val="single" w:sz="6" w:space="0" w:color="auto"/>
+          <w:top w:val="none" w:sz="0" w:space="0" w:color="auto"/>
+          <w:left w:val="none" w:sz="0" w:space="0" w:color="auto"/>
+          <w:bottom w:val="none" w:sz="0" w:space="0" w:color="auto"/>
+          <w:right w:val="none" w:sz="0" w:space="0" w:color="auto"/>
+          <w:insideH w:val="none" w:sz="0" w:space="0" w:color="auto"/>
+          <w:insideV w:val="none" w:sz="0" w:space="0" w:color="auto"/>
         </w:tblBorders>
         <w:tblLook w:val="04A0" w:firstRow="1" w:lastRow="0" w:firstColumn="1" w:lastColumn="0" w:noHBand="0" w:noVBand="1"/>
       </w:tblPr>
@@ -125,13 +129,13 @@
                 <w:noProof/>
               </w:rPr>
               <w:drawing>
-                <wp:anchor distT="0" distB="0" distL="114300" distR="114300" simplePos="0" relativeHeight="251662336" behindDoc="1" locked="0" layoutInCell="1" allowOverlap="1" wp14:anchorId="04098D24" wp14:editId="1C85FB77">
+                <wp:anchor distT="0" distB="0" distL="114300" distR="114300" simplePos="0" relativeHeight="251662336" behindDoc="1" locked="0" layoutInCell="1" allowOverlap="1" wp14:anchorId="04098D24" wp14:editId="7124E2F2">
                   <wp:simplePos x="0" y="0"/>
                   <wp:positionH relativeFrom="column">
-                    <wp:posOffset>701932</wp:posOffset>
+                    <wp:posOffset>704269</wp:posOffset>
                   </wp:positionH>
                   <wp:positionV relativeFrom="paragraph">
-                    <wp:posOffset>116975</wp:posOffset>
+                    <wp:posOffset>118772</wp:posOffset>
                   </wp:positionV>
                   <wp:extent cx="3251200" cy="3251200"/>
                   <wp:effectExtent l="0" t="0" r="0" b="0"/>
@@ -295,10 +299,90 @@
                   <w14:round/>
                 </w14:textOutline>
               </w:rPr>
+              <w:drawing>
+                <wp:anchor distT="0" distB="0" distL="114300" distR="114300" simplePos="0" relativeHeight="251660288" behindDoc="0" locked="0" layoutInCell="1" allowOverlap="1" wp14:anchorId="26672FFF" wp14:editId="7D685392">
+                  <wp:simplePos x="0" y="0"/>
+                  <wp:positionH relativeFrom="column">
+                    <wp:posOffset>677545</wp:posOffset>
+                  </wp:positionH>
+                  <wp:positionV relativeFrom="paragraph">
+                    <wp:posOffset>1421130</wp:posOffset>
+                  </wp:positionV>
+                  <wp:extent cx="3251200" cy="3251200"/>
+                  <wp:effectExtent l="0" t="0" r="0" b="0"/>
+                  <wp:wrapNone/>
+                  <wp:docPr id="2" name="Picture 2"/>
+                  <wp:cNvGraphicFramePr>
+                    <a:graphicFrameLocks xmlns:a="http://schemas.openxmlformats.org/drawingml/2006/main" noChangeAspect="1"/>
+                  </wp:cNvGraphicFramePr>
+                  <a:graphic xmlns:a="http://schemas.openxmlformats.org/drawingml/2006/main">
+                    <a:graphicData uri="http://schemas.openxmlformats.org/drawingml/2006/picture">
+                      <pic:pic xmlns:pic="http://schemas.openxmlformats.org/drawingml/2006/picture">
+                        <pic:nvPicPr>
+                          <pic:cNvPr id="2" name="Picture 2"/>
+                          <pic:cNvPicPr/>
+                        </pic:nvPicPr>
+                        <pic:blipFill>
+                          <a:blip r:embed="rId6">
+                            <a:extLst>
+                              <a:ext uri="{28A0092B-C50C-407E-A947-70E740481C1C}">
+                                <a14:useLocalDpi xmlns:a14="http://schemas.microsoft.com/office/drawing/2010/main" val="0"/>
+                              </a:ext>
+                            </a:extLst>
+                          </a:blip>
+                          <a:stretch>
+                            <a:fillRect/>
+                          </a:stretch>
+                        </pic:blipFill>
+                        <pic:spPr>
+                          <a:xfrm>
+                            <a:off x="0" y="0"/>
+                            <a:ext cx="3251200" cy="3251200"/>
+                          </a:xfrm>
+                          <a:prstGeom prst="rect">
+                            <a:avLst/>
+                          </a:prstGeom>
+                        </pic:spPr>
+                      </pic:pic>
+                    </a:graphicData>
+                  </a:graphic>
+                  <wp14:sizeRelH relativeFrom="page">
+                    <wp14:pctWidth>0</wp14:pctWidth>
+                  </wp14:sizeRelH>
+                  <wp14:sizeRelV relativeFrom="page">
+                    <wp14:pctHeight>0</wp14:pctHeight>
+                  </wp14:sizeRelV>
+                </wp:anchor>
+              </w:drawing>
+            </w:r>
+            <w:r>
+              <w:rPr>
+                <w:rFonts w:ascii="Lucida Calligraphy" w:hAnsi="Lucida Calligraphy"/>
+                <w:noProof/>
+                <w:color w:val="4472C4" w:themeColor="accent1"/>
+                <w:sz w:val="72"/>
+                <w:szCs w:val="72"/>
+                <w14:glow w14:rad="63500">
+                  <w14:schemeClr w14:val="accent1">
+                    <w14:alpha w14:val="60000"/>
+                    <w14:satMod w14:val="175000"/>
+                  </w14:schemeClr>
+                </w14:glow>
+                <w14:shadow w14:blurRad="38100" w14:dist="25400" w14:dir="5400000" w14:sx="100000" w14:sy="100000" w14:kx="0" w14:ky="0" w14:algn="ctr">
+                  <w14:srgbClr w14:val="6E747A">
+                    <w14:alpha w14:val="57000"/>
+                  </w14:srgbClr>
+                </w14:shadow>
+                <w14:textOutline w14:w="0" w14:cap="flat" w14:cmpd="sng" w14:algn="ctr">
+                  <w14:noFill/>
+                  <w14:prstDash w14:val="solid"/>
+                  <w14:round/>
+                </w14:textOutline>
+              </w:rPr>
               <mc:AlternateContent>
                 <mc:Choice Requires="wps">
                   <w:drawing>
-                    <wp:anchor distT="0" distB="0" distL="114300" distR="114300" simplePos="0" relativeHeight="251659264" behindDoc="0" locked="0" layoutInCell="1" allowOverlap="1" wp14:anchorId="05E405B8" wp14:editId="5686E9FE">
+                    <wp:anchor distT="0" distB="0" distL="114300" distR="114300" simplePos="0" relativeHeight="251659264" behindDoc="0" locked="0" layoutInCell="1" allowOverlap="1" wp14:anchorId="05E405B8" wp14:editId="0F885D19">
                       <wp:simplePos x="0" y="0"/>
                       <wp:positionH relativeFrom="column">
                         <wp:posOffset>256284</wp:posOffset>
@@ -366,7 +450,27 @@
                                       <w:color w:val="000000"/>
                                       <w:lang w:eastAsia="en-GB"/>
                                     </w:rPr>
-                                    <w:t>Hi Shubham, this is just a dose of daily motivation to encourage and inspire you to be all that you can be. Reading a quote daily can change the direction of your entire day!</w:t>
+                                    <w:t xml:space="preserve">Hi </w:t>
+                                  </w:r>
+                                  <w:r>
+                                    <w:rPr>
+                                      <w:rFonts w:ascii="Arial" w:eastAsia="Times New Roman" w:hAnsi="Arial" w:cs="Arial"/>
+                                      <w:i/>
+                                      <w:iCs/>
+                                      <w:color w:val="000000"/>
+                                      <w:lang w:eastAsia="en-GB"/>
+                                    </w:rPr>
+                                    <w:t>Varun</w:t>
+                                  </w:r>
+                                  <w:r>
+                                    <w:rPr>
+                                      <w:rFonts w:ascii="Arial" w:eastAsia="Times New Roman" w:hAnsi="Arial" w:cs="Arial"/>
+                                      <w:i/>
+                                      <w:iCs/>
+                                      <w:color w:val="000000"/>
+                                      <w:lang w:eastAsia="en-GB"/>
+                                    </w:rPr>
+                                    <w:t>, this is just a dose of daily motivation to encourage and inspire you to be all that you can be. Reading a quote daily can change the direction of your entire day!</w:t>
                                   </w:r>
                                   <w:r>
                                     <w:rPr>
@@ -442,7 +546,7 @@
                                 <w:color w:val="000000"/>
                                 <w:lang w:eastAsia="en-GB"/>
                               </w:rPr>
-                              <w:t>Hi Shubham, this is just a dose of d</w:t>
+                              <w:t xml:space="preserve">Hi </w:t>
                             </w:r>
                             <w:r>
                               <w:rPr>
@@ -452,7 +556,17 @@
                                 <w:color w:val="000000"/>
                                 <w:lang w:eastAsia="en-GB"/>
                               </w:rPr>
-                              <w:t>aily motivation to encourage and inspire you to be all that you can be. Reading a quote daily can change the direction of your entire day!</w:t>
+                              <w:t>Varun</w:t>
+                            </w:r>
+                            <w:r>
+                              <w:rPr>
+                                <w:rFonts w:ascii="Arial" w:eastAsia="Times New Roman" w:hAnsi="Arial" w:cs="Arial"/>
+                                <w:i/>
+                                <w:iCs/>
+                                <w:color w:val="000000"/>
+                                <w:lang w:eastAsia="en-GB"/>
+                              </w:rPr>
+                              <w:t>, this is just a dose of daily motivation to encourage and inspire you to be all that you can be. Reading a quote daily can change the direction of your entire day!</w:t>
                             </w:r>
                             <w:r>
                               <w:rPr>
@@ -491,86 +605,6 @@
             <w:r>
               <w:rPr>
                 <w:rFonts w:ascii="Lucida Calligraphy" w:hAnsi="Lucida Calligraphy"/>
-                <w:noProof/>
-                <w:color w:val="4472C4" w:themeColor="accent1"/>
-                <w:sz w:val="72"/>
-                <w:szCs w:val="72"/>
-                <w14:glow w14:rad="63500">
-                  <w14:schemeClr w14:val="accent1">
-                    <w14:alpha w14:val="60000"/>
-                    <w14:satMod w14:val="175000"/>
-                  </w14:schemeClr>
-                </w14:glow>
-                <w14:shadow w14:blurRad="38100" w14:dist="25400" w14:dir="5400000" w14:sx="100000" w14:sy="100000" w14:kx="0" w14:ky="0" w14:algn="ctr">
-                  <w14:srgbClr w14:val="6E747A">
-                    <w14:alpha w14:val="57000"/>
-                  </w14:srgbClr>
-                </w14:shadow>
-                <w14:textOutline w14:w="0" w14:cap="flat" w14:cmpd="sng" w14:algn="ctr">
-                  <w14:noFill/>
-                  <w14:prstDash w14:val="solid"/>
-                  <w14:round/>
-                </w14:textOutline>
-              </w:rPr>
-              <w:drawing>
-                <wp:anchor distT="0" distB="0" distL="114300" distR="114300" simplePos="0" relativeHeight="251660288" behindDoc="0" locked="0" layoutInCell="1" allowOverlap="1" wp14:anchorId="26672FFF" wp14:editId="2FCBDB82">
-                  <wp:simplePos x="0" y="0"/>
-                  <wp:positionH relativeFrom="column">
-                    <wp:posOffset>677991</wp:posOffset>
-                  </wp:positionH>
-                  <wp:positionV relativeFrom="paragraph">
-                    <wp:posOffset>1421157</wp:posOffset>
-                  </wp:positionV>
-                  <wp:extent cx="3251200" cy="3251200"/>
-                  <wp:effectExtent l="0" t="0" r="0" b="0"/>
-                  <wp:wrapNone/>
-                  <wp:docPr id="2" name="Picture 2"/>
-                  <wp:cNvGraphicFramePr>
-                    <a:graphicFrameLocks xmlns:a="http://schemas.openxmlformats.org/drawingml/2006/main" noChangeAspect="1"/>
-                  </wp:cNvGraphicFramePr>
-                  <a:graphic xmlns:a="http://schemas.openxmlformats.org/drawingml/2006/main">
-                    <a:graphicData uri="http://schemas.openxmlformats.org/drawingml/2006/picture">
-                      <pic:pic xmlns:pic="http://schemas.openxmlformats.org/drawingml/2006/picture">
-                        <pic:nvPicPr>
-                          <pic:cNvPr id="2" name="Picture 2"/>
-                          <pic:cNvPicPr/>
-                        </pic:nvPicPr>
-                        <pic:blipFill>
-                          <a:blip r:embed="rId6">
-                            <a:extLst>
-                              <a:ext uri="{28A0092B-C50C-407E-A947-70E740481C1C}">
-                                <a14:useLocalDpi xmlns:a14="http://schemas.microsoft.com/office/drawing/2010/main" val="0"/>
-                              </a:ext>
-                            </a:extLst>
-                          </a:blip>
-                          <a:stretch>
-                            <a:fillRect/>
-                          </a:stretch>
-                        </pic:blipFill>
-                        <pic:spPr>
-                          <a:xfrm>
-                            <a:off x="0" y="0"/>
-                            <a:ext cx="3251200" cy="3251200"/>
-                          </a:xfrm>
-                          <a:prstGeom prst="rect">
-                            <a:avLst/>
-                          </a:prstGeom>
-                        </pic:spPr>
-                      </pic:pic>
-                    </a:graphicData>
-                  </a:graphic>
-                  <wp14:sizeRelH relativeFrom="page">
-                    <wp14:pctWidth>0</wp14:pctWidth>
-                  </wp14:sizeRelH>
-                  <wp14:sizeRelV relativeFrom="page">
-                    <wp14:pctHeight>0</wp14:pctHeight>
-                  </wp14:sizeRelV>
-                </wp:anchor>
-              </w:drawing>
-            </w:r>
-            <w:r>
-              <w:rPr>
-                <w:rFonts w:ascii="Lucida Calligraphy" w:hAnsi="Lucida Calligraphy"/>
                 <w:color w:val="4472C4" w:themeColor="accent1"/>
                 <w:sz w:val="72"/>
                 <w:szCs w:val="72"/>
@@ -620,7 +654,7 @@
                 <w:szCs w:val="21"/>
               </w:rPr>
               <w:drawing>
-                <wp:inline distT="0" distB="0" distL="0" distR="0" wp14:anchorId="787DFD04" wp14:editId="17AA6CEA">
+                <wp:inline distT="0" distB="0" distL="0" distR="0" wp14:anchorId="787DFD04" wp14:editId="0A7C753A">
                   <wp:extent cx="1031044" cy="1031044"/>
                   <wp:effectExtent l="0" t="0" r="0" b="0"/>
                   <wp:docPr id="9" name="Picture 9"/>
@@ -872,14 +906,14 @@
         <v:path o:extrusionok="f" gradientshapeok="t" o:connecttype="rect"/>
         <o:lock v:ext="edit" aspectratio="t"/>
       </v:shapetype>
-      <v:shape id="_x0000_i1134" type="#_x0000_t75" style="width:60.5pt;height:43.65pt;visibility:visible;mso-wrap-style:square" o:bullet="t">
+      <v:shape id="_x0000_i1142" type="#_x0000_t75" style="width:60.5pt;height:43.65pt;visibility:visible;mso-wrap-style:square" o:bullet="t">
         <v:imagedata r:id="rId1" o:title=""/>
       </v:shape>
     </w:pict>
   </w:numPicBullet>
   <w:numPicBullet w:numPicBulletId="1">
     <w:pict>
-      <v:shape id="_x0000_i1135" type="#_x0000_t75" style="width:799.65pt;height:567.55pt;visibility:visible;mso-wrap-style:square" o:bullet="t">
+      <v:shape id="_x0000_i1143" type="#_x0000_t75" style="width:799.65pt;height:567.55pt;visibility:visible;mso-wrap-style:square" o:bullet="t">
         <v:imagedata r:id="rId2" o:title=""/>
       </v:shape>
     </w:pict>

</xml_diff>